<commit_message>
Dashboard finalizat. Purchase request,acounting,manageent finalizate prima faza - 17.05.2021
</commit_message>
<xml_diff>
--- a/Purchase Flow Management.docx
+++ b/Purchase Flow Management.docx
@@ -338,12 +338,22 @@
         <w:t>Create</w:t>
       </w:r>
       <w:r>
-        <w:t xml:space="preserve"> – </w:t>
-      </w:r>
-      <w:r>
-        <w:rPr>
-          <w:color w:val="FF0000"/>
-        </w:rPr>
+        <w:t xml:space="preserve"> – purchase-header-form.html</w:t>
+      </w:r>
+    </w:p>
+    <w:p>
+      <w:pPr>
+        <w:pStyle w:val="ListParagraph"/>
+        <w:numPr>
+          <w:ilvl w:val="4"/>
+          <w:numId w:val="1"/>
+        </w:numPr>
+        <w:jc w:val="both"/>
+      </w:pPr>
+      <w:r>
+        <w:t xml:space="preserve">Edit - </w:t>
+      </w:r>
+      <w:r>
         <w:t>purchase-header-form.html</w:t>
       </w:r>
     </w:p>
@@ -357,29 +367,10 @@
         <w:jc w:val="both"/>
       </w:pPr>
       <w:r>
-        <w:t>Update</w:t>
-      </w:r>
-    </w:p>
-    <w:p>
-      <w:pPr>
-        <w:pStyle w:val="ListParagraph"/>
-        <w:numPr>
-          <w:ilvl w:val="4"/>
-          <w:numId w:val="1"/>
-        </w:numPr>
-        <w:jc w:val="both"/>
-      </w:pPr>
-      <w:r>
         <w:t>List</w:t>
       </w:r>
       <w:r>
-        <w:t xml:space="preserve"> – </w:t>
-      </w:r>
-      <w:r>
-        <w:rPr>
-          <w:color w:val="FF0000"/>
-        </w:rPr>
-        <w:t>purchase-headers.html</w:t>
+        <w:t xml:space="preserve"> – purchase-headers.html</w:t>
       </w:r>
     </w:p>
     <w:bookmarkEnd w:id="0"/>
@@ -396,27 +387,90 @@
         <w:t>Display one</w:t>
       </w:r>
       <w:r>
-        <w:t xml:space="preserve"> – </w:t>
-      </w:r>
-      <w:r>
-        <w:rPr>
-          <w:color w:val="FF0000"/>
-        </w:rPr>
-        <w:t>purchase-header-details.html</w:t>
-      </w:r>
-    </w:p>
-    <w:p>
-      <w:pPr>
-        <w:pStyle w:val="ListParagraph"/>
-        <w:numPr>
-          <w:ilvl w:val="4"/>
-          <w:numId w:val="1"/>
-        </w:numPr>
-        <w:jc w:val="both"/>
-      </w:pPr>
-      <w:r>
+        <w:t xml:space="preserve"> – purchase-</w:t>
+      </w:r>
+      <w:r>
+        <w:t>request</w:t>
+      </w:r>
+      <w:r>
+        <w:t>-template</w:t>
+      </w:r>
+      <w:r>
+        <w:t>.html</w:t>
+      </w:r>
+      <w:r>
+        <w:t xml:space="preserve"> – template for complete purchase request</w:t>
+      </w:r>
+    </w:p>
+    <w:p>
+      <w:pPr>
+        <w:pStyle w:val="ListParagraph"/>
+        <w:numPr>
+          <w:ilvl w:val="4"/>
+          <w:numId w:val="1"/>
+        </w:numPr>
+        <w:jc w:val="both"/>
+        <w:rPr>
+          <w:color w:val="FF0000"/>
+          <w:highlight w:val="yellow"/>
+        </w:rPr>
+      </w:pPr>
+      <w:r>
+        <w:rPr>
+          <w:color w:val="FF0000"/>
+          <w:highlight w:val="yellow"/>
+        </w:rPr>
         <w:t>Delete (only if status is in progress) – soft delete</w:t>
       </w:r>
+      <w:r>
+        <w:rPr>
+          <w:color w:val="FF0000"/>
+          <w:highlight w:val="yellow"/>
+        </w:rPr>
+        <w:t xml:space="preserve"> – to do</w:t>
+      </w:r>
+    </w:p>
+    <w:p>
+      <w:pPr>
+        <w:pStyle w:val="ListParagraph"/>
+        <w:numPr>
+          <w:ilvl w:val="4"/>
+          <w:numId w:val="1"/>
+        </w:numPr>
+        <w:jc w:val="both"/>
+        <w:rPr>
+          <w:color w:val="FF0000"/>
+          <w:highlight w:val="yellow"/>
+        </w:rPr>
+      </w:pPr>
+      <w:r>
+        <w:rPr>
+          <w:color w:val="FF0000"/>
+          <w:highlight w:val="yellow"/>
+        </w:rPr>
+        <w:t xml:space="preserve">Send mail on at promote </w:t>
+      </w:r>
+    </w:p>
+    <w:p>
+      <w:pPr>
+        <w:pStyle w:val="ListParagraph"/>
+        <w:numPr>
+          <w:ilvl w:val="4"/>
+          <w:numId w:val="1"/>
+        </w:numPr>
+        <w:jc w:val="both"/>
+        <w:rPr>
+          <w:color w:val="FF0000"/>
+          <w:highlight w:val="yellow"/>
+        </w:rPr>
+      </w:pPr>
+      <w:r>
+        <w:rPr>
+          <w:color w:val="FF0000"/>
+          <w:highlight w:val="yellow"/>
+        </w:rPr>
+        <w:t>Data validation</w:t>
+      </w:r>
     </w:p>
     <w:p>
       <w:pPr>
@@ -441,83 +495,38 @@
         <w:jc w:val="both"/>
       </w:pPr>
       <w:r>
-        <w:t>Create</w:t>
-      </w:r>
-      <w:r>
-        <w:t xml:space="preserve"> – </w:t>
-      </w:r>
-      <w:r>
-        <w:rPr>
-          <w:color w:val="FF0000"/>
-        </w:rPr>
-        <w:t>purchase-line-form.html</w:t>
-      </w:r>
-    </w:p>
-    <w:p>
-      <w:pPr>
-        <w:pStyle w:val="ListParagraph"/>
-        <w:numPr>
-          <w:ilvl w:val="4"/>
-          <w:numId w:val="1"/>
-        </w:numPr>
-        <w:jc w:val="both"/>
-        <w:rPr>
-          <w:color w:val="FF0000"/>
-        </w:rPr>
-      </w:pPr>
-      <w:r>
-        <w:t>Update</w:t>
+        <w:t>Add</w:t>
+      </w:r>
+      <w:r>
+        <w:t xml:space="preserve"> – purchase-line-form.html</w:t>
+      </w:r>
+      <w:r>
+        <w:t xml:space="preserve"> – from purchase request template</w:t>
+      </w:r>
+    </w:p>
+    <w:p>
+      <w:pPr>
+        <w:pStyle w:val="ListParagraph"/>
+        <w:numPr>
+          <w:ilvl w:val="4"/>
+          <w:numId w:val="1"/>
+        </w:numPr>
+        <w:jc w:val="both"/>
+      </w:pPr>
+      <w:r>
+        <w:lastRenderedPageBreak/>
+        <w:t>Edit</w:t>
       </w:r>
       <w:r>
         <w:t xml:space="preserve"> </w:t>
       </w:r>
       <w:r>
-        <w:t xml:space="preserve">/Delete </w:t>
-      </w:r>
-      <w:r>
-        <w:rPr>
-          <w:color w:val="FF0000"/>
-        </w:rPr>
-        <w:t>– from purchase-request.html ??</w:t>
-      </w:r>
-    </w:p>
-    <w:p>
-      <w:pPr>
-        <w:pStyle w:val="ListParagraph"/>
-        <w:numPr>
-          <w:ilvl w:val="4"/>
-          <w:numId w:val="1"/>
-        </w:numPr>
-        <w:jc w:val="both"/>
-        <w:rPr>
-          <w:color w:val="FF0000"/>
-        </w:rPr>
-      </w:pPr>
-      <w:r>
-        <w:t>List</w:t>
-      </w:r>
-      <w:r>
-        <w:t xml:space="preserve"> – list all purchase-lines for one purchase header. (to have a purchase request)</w:t>
-      </w:r>
-      <w:r>
-        <w:t xml:space="preserve"> – </w:t>
-      </w:r>
-      <w:r>
-        <w:rPr>
-          <w:color w:val="FF0000"/>
-        </w:rPr>
-        <w:t>purchase-request</w:t>
-      </w:r>
-      <w:r>
-        <w:rPr>
-          <w:color w:val="FF0000"/>
-        </w:rPr>
-        <w:t>-details</w:t>
-      </w:r>
-      <w:r>
-        <w:rPr>
-          <w:color w:val="FF0000"/>
-        </w:rPr>
+        <w:t>/Delete – from purchase-request</w:t>
+      </w:r>
+      <w:r>
+        <w:t>-template</w:t>
+      </w:r>
+      <w:r>
         <w:t>.html</w:t>
       </w:r>
     </w:p>
@@ -531,33 +540,36 @@
         <w:jc w:val="both"/>
         <w:rPr>
           <w:color w:val="FF0000"/>
-        </w:rPr>
-      </w:pPr>
-      <w:r>
-        <w:t>Display one</w:t>
-      </w:r>
-      <w:r>
-        <w:t xml:space="preserve"> (</w:t>
-      </w:r>
-      <w:r>
-        <w:rPr>
-          <w:color w:val="FF0000"/>
-        </w:rPr>
-        <w:t>to see if this is applicable)</w:t>
-      </w:r>
-    </w:p>
-    <w:p>
-      <w:pPr>
-        <w:pStyle w:val="ListParagraph"/>
-        <w:numPr>
-          <w:ilvl w:val="4"/>
-          <w:numId w:val="1"/>
-        </w:numPr>
-        <w:jc w:val="both"/>
-      </w:pPr>
-      <w:r>
-        <w:lastRenderedPageBreak/>
-        <w:t>Delete (only if status is in progress) – soft delete</w:t>
+          <w:highlight w:val="yellow"/>
+        </w:rPr>
+      </w:pPr>
+      <w:r>
+        <w:rPr>
+          <w:color w:val="FF0000"/>
+          <w:highlight w:val="yellow"/>
+        </w:rPr>
+        <w:t>Display to value of each line – to create it in DB?</w:t>
+      </w:r>
+    </w:p>
+    <w:p>
+      <w:pPr>
+        <w:pStyle w:val="ListParagraph"/>
+        <w:numPr>
+          <w:ilvl w:val="4"/>
+          <w:numId w:val="1"/>
+        </w:numPr>
+        <w:jc w:val="both"/>
+        <w:rPr>
+          <w:color w:val="FF0000"/>
+          <w:highlight w:val="yellow"/>
+        </w:rPr>
+      </w:pPr>
+      <w:r>
+        <w:rPr>
+          <w:color w:val="FF0000"/>
+          <w:highlight w:val="yellow"/>
+        </w:rPr>
+        <w:t>Data validation</w:t>
       </w:r>
     </w:p>
     <w:p>
@@ -586,41 +598,77 @@
         <w:t>Purchase request By Status</w:t>
       </w:r>
       <w:r>
-        <w:t xml:space="preserve"> – </w:t>
-      </w:r>
-      <w:r>
-        <w:rPr>
-          <w:color w:val="FF0000"/>
-        </w:rPr>
-        <w:t>purchase-requests.html</w:t>
-      </w:r>
-      <w:r>
-        <w:rPr>
-          <w:color w:val="FF0000"/>
-        </w:rPr>
-        <w:t xml:space="preserve"> (to see if it is ok like this)</w:t>
-      </w:r>
-    </w:p>
-    <w:p>
-      <w:pPr>
-        <w:pStyle w:val="ListParagraph"/>
-        <w:numPr>
-          <w:ilvl w:val="4"/>
-          <w:numId w:val="1"/>
-        </w:numPr>
-        <w:jc w:val="both"/>
-      </w:pPr>
-      <w:r>
+        <w:t xml:space="preserve"> – purchase-requests.html </w:t>
+      </w:r>
+      <w:r>
+        <w:t>– created two lists: with “in progress” and with “issued”</w:t>
+      </w:r>
+    </w:p>
+    <w:p>
+      <w:pPr>
+        <w:pStyle w:val="ListParagraph"/>
+        <w:numPr>
+          <w:ilvl w:val="4"/>
+          <w:numId w:val="1"/>
+        </w:numPr>
+        <w:jc w:val="both"/>
+        <w:rPr>
+          <w:highlight w:val="yellow"/>
+        </w:rPr>
+      </w:pPr>
+      <w:r>
+        <w:rPr>
+          <w:color w:val="FF0000"/>
+          <w:highlight w:val="yellow"/>
+        </w:rPr>
         <w:t>Purchase request by supplier/by date/initiator</w:t>
       </w:r>
       <w:r>
-        <w:t xml:space="preserve"> – </w:t>
-      </w:r>
-      <w:r>
-        <w:rPr>
-          <w:color w:val="FF0000"/>
-        </w:rPr>
-        <w:t>to be defined.</w:t>
+        <w:rPr>
+          <w:color w:val="FF0000"/>
+          <w:highlight w:val="yellow"/>
+        </w:rPr>
+        <w:t xml:space="preserve"> – to be defined.</w:t>
+      </w:r>
+    </w:p>
+    <w:p>
+      <w:pPr>
+        <w:pStyle w:val="ListParagraph"/>
+        <w:numPr>
+          <w:ilvl w:val="4"/>
+          <w:numId w:val="1"/>
+        </w:numPr>
+        <w:jc w:val="both"/>
+        <w:rPr>
+          <w:highlight w:val="yellow"/>
+        </w:rPr>
+      </w:pPr>
+      <w:r>
+        <w:rPr>
+          <w:color w:val="FF0000"/>
+          <w:highlight w:val="yellow"/>
+        </w:rPr>
+        <w:t>To define other reports</w:t>
+      </w:r>
+    </w:p>
+    <w:p>
+      <w:pPr>
+        <w:pStyle w:val="ListParagraph"/>
+        <w:numPr>
+          <w:ilvl w:val="4"/>
+          <w:numId w:val="1"/>
+        </w:numPr>
+        <w:jc w:val="both"/>
+        <w:rPr>
+          <w:highlight w:val="yellow"/>
+        </w:rPr>
+      </w:pPr>
+      <w:r>
+        <w:rPr>
+          <w:color w:val="FF0000"/>
+          <w:highlight w:val="yellow"/>
+        </w:rPr>
+        <w:t>To create pagination and search for purchase requests</w:t>
       </w:r>
     </w:p>
     <w:p>
@@ -628,6 +676,9 @@
         <w:pStyle w:val="ListParagraph"/>
         <w:ind w:left="3600"/>
         <w:jc w:val="both"/>
+        <w:rPr>
+          <w:color w:val="FF0000"/>
+        </w:rPr>
       </w:pPr>
     </w:p>
     <w:p>
@@ -666,21 +717,12 @@
           <w:numId w:val="1"/>
         </w:numPr>
         <w:jc w:val="both"/>
-        <w:rPr>
-          <w:color w:val="FF0000"/>
-        </w:rPr>
-      </w:pPr>
-      <w:r>
-        <w:t>Display Purchase request</w:t>
-      </w:r>
-      <w:r>
-        <w:t xml:space="preserve"> (purchase header)</w:t>
-      </w:r>
-      <w:r>
-        <w:t xml:space="preserve"> pending list</w:t>
-      </w:r>
-      <w:r>
-        <w:t xml:space="preserve"> (status “issued”)</w:t>
+      </w:pPr>
+      <w:r>
+        <w:t>Purchase requests list with</w:t>
+      </w:r>
+      <w:r>
+        <w:t xml:space="preserve"> status “issued”</w:t>
       </w:r>
       <w:r>
         <w:t xml:space="preserve"> </w:t>
@@ -692,10 +734,16 @@
         <w:t xml:space="preserve"> </w:t>
       </w:r>
       <w:r>
-        <w:rPr>
-          <w:color w:val="FF0000"/>
-        </w:rPr>
-        <w:t>issued-purchase-requests.html</w:t>
+        <w:t>accounting</w:t>
+      </w:r>
+      <w:r>
+        <w:t>-purchase-requests</w:t>
+      </w:r>
+      <w:r>
+        <w:t>-list</w:t>
+      </w:r>
+      <w:r>
+        <w:t>.html</w:t>
       </w:r>
     </w:p>
     <w:p>
@@ -711,73 +759,126 @@
         <w:t>Select purchase request to treat</w:t>
       </w:r>
       <w:r>
+        <w:t xml:space="preserve"> </w:t>
+      </w:r>
+      <w:r>
+        <w:t>–</w:t>
+      </w:r>
+      <w:r>
+        <w:t xml:space="preserve"> </w:t>
+      </w:r>
+      <w:r>
+        <w:t>accounting-purchase-request</w:t>
+      </w:r>
+    </w:p>
+    <w:p>
+      <w:pPr>
+        <w:pStyle w:val="ListParagraph"/>
+        <w:numPr>
+          <w:ilvl w:val="3"/>
+          <w:numId w:val="1"/>
+        </w:numPr>
+        <w:jc w:val="both"/>
+        <w:rPr>
+          <w:color w:val="FF0000"/>
+          <w:highlight w:val="yellow"/>
+        </w:rPr>
+      </w:pPr>
+      <w:r>
+        <w:rPr>
+          <w:color w:val="FF0000"/>
+          <w:highlight w:val="yellow"/>
+        </w:rPr>
+        <w:t>Set up display of purchase line value</w:t>
+      </w:r>
+    </w:p>
+    <w:p>
+      <w:pPr>
+        <w:pStyle w:val="ListParagraph"/>
+        <w:numPr>
+          <w:ilvl w:val="3"/>
+          <w:numId w:val="1"/>
+        </w:numPr>
+        <w:jc w:val="both"/>
+      </w:pPr>
+      <w:r>
+        <w:t xml:space="preserve">Edit /check each purchase line with </w:t>
+      </w:r>
+      <w:r>
+        <w:t xml:space="preserve">– </w:t>
+      </w:r>
+    </w:p>
+    <w:p>
+      <w:pPr>
+        <w:pStyle w:val="ListParagraph"/>
+        <w:numPr>
+          <w:ilvl w:val="4"/>
+          <w:numId w:val="1"/>
+        </w:numPr>
+        <w:jc w:val="both"/>
+        <w:rPr>
+          <w:color w:val="FF0000"/>
+          <w:highlight w:val="yellow"/>
+        </w:rPr>
+      </w:pPr>
+      <w:r>
+        <w:t>Budgeted</w:t>
+      </w:r>
+      <w:r>
+        <w:t xml:space="preserve">: </w:t>
+      </w:r>
+      <w:r>
+        <w:t xml:space="preserve"> yes/no</w:t>
+      </w:r>
+      <w:r>
         <w:t xml:space="preserve"> - </w:t>
       </w:r>
       <w:r>
         <w:rPr>
           <w:color w:val="FF0000"/>
-        </w:rPr>
-        <w:t>button in the list of pct 1.</w:t>
-      </w:r>
-    </w:p>
-    <w:p>
-      <w:pPr>
-        <w:pStyle w:val="ListParagraph"/>
-        <w:numPr>
-          <w:ilvl w:val="3"/>
-          <w:numId w:val="1"/>
-        </w:numPr>
-        <w:jc w:val="both"/>
-      </w:pPr>
-      <w:r>
-        <w:t xml:space="preserve">Edit /check each purchase line with </w:t>
-      </w:r>
-      <w:r>
-        <w:t xml:space="preserve">– </w:t>
-      </w:r>
-      <w:r>
-        <w:rPr>
-          <w:color w:val="FF0000"/>
-        </w:rPr>
-        <w:t>accounting-check</w:t>
-      </w:r>
-      <w:r>
-        <w:rPr>
-          <w:color w:val="FF0000"/>
-        </w:rPr>
-        <w:t>-purchase-request.html</w:t>
-      </w:r>
-    </w:p>
-    <w:p>
-      <w:pPr>
-        <w:pStyle w:val="ListParagraph"/>
-        <w:numPr>
-          <w:ilvl w:val="4"/>
-          <w:numId w:val="1"/>
-        </w:numPr>
-        <w:jc w:val="both"/>
-      </w:pPr>
-      <w:r>
-        <w:t>Budgeted</w:t>
-      </w:r>
-      <w:r>
-        <w:t xml:space="preserve">: </w:t>
-      </w:r>
-      <w:r>
-        <w:t xml:space="preserve"> yes/no</w:t>
-      </w:r>
-    </w:p>
-    <w:p>
-      <w:pPr>
-        <w:pStyle w:val="ListParagraph"/>
-        <w:numPr>
-          <w:ilvl w:val="4"/>
-          <w:numId w:val="1"/>
-        </w:numPr>
-        <w:jc w:val="both"/>
-      </w:pPr>
-      <w:r>
-        <w:t>Budget line by selection form a list</w:t>
+          <w:highlight w:val="yellow"/>
+        </w:rPr>
+        <w:t>to modify the form to “yes/no” (for the moment is with “true/false”</w:t>
+      </w:r>
+    </w:p>
+    <w:p>
+      <w:pPr>
+        <w:pStyle w:val="ListParagraph"/>
+        <w:numPr>
+          <w:ilvl w:val="4"/>
+          <w:numId w:val="1"/>
+        </w:numPr>
+        <w:jc w:val="both"/>
+      </w:pPr>
+      <w:r>
+        <w:t>Budget line by selection f</w:t>
+      </w:r>
+      <w:r>
+        <w:t>ro</w:t>
+      </w:r>
+      <w:r>
+        <w:t>m a list</w:t>
+      </w:r>
+    </w:p>
+    <w:p>
+      <w:pPr>
+        <w:pStyle w:val="ListParagraph"/>
+        <w:numPr>
+          <w:ilvl w:val="3"/>
+          <w:numId w:val="1"/>
+        </w:numPr>
+        <w:jc w:val="both"/>
+        <w:rPr>
+          <w:color w:val="FF0000"/>
+          <w:highlight w:val="yellow"/>
+        </w:rPr>
+      </w:pPr>
+      <w:r>
+        <w:rPr>
+          <w:color w:val="FF0000"/>
+          <w:highlight w:val="yellow"/>
+        </w:rPr>
+        <w:t>To set up email when PR is promoted to management</w:t>
       </w:r>
     </w:p>
     <w:p>
@@ -816,9 +917,6 @@
           <w:numId w:val="1"/>
         </w:numPr>
         <w:jc w:val="both"/>
-        <w:rPr>
-          <w:color w:val="FF0000"/>
-        </w:rPr>
       </w:pPr>
       <w:r>
         <w:t>Display Purchase request</w:t>
@@ -836,16 +934,10 @@
         <w:t xml:space="preserve">– </w:t>
       </w:r>
       <w:r>
-        <w:rPr>
-          <w:color w:val="FF0000"/>
-        </w:rPr>
-        <w:t>checked</w:t>
-      </w:r>
-      <w:r>
-        <w:rPr>
-          <w:color w:val="FF0000"/>
-        </w:rPr>
-        <w:t>-purchase-requests.html</w:t>
+        <w:t>management</w:t>
+      </w:r>
+      <w:r>
+        <w:t>-purchase-requests-list.html</w:t>
       </w:r>
     </w:p>
     <w:p>
@@ -1276,26 +1368,7 @@
         <w:t xml:space="preserve">Create </w:t>
       </w:r>
       <w:r>
-        <w:t xml:space="preserve">- </w:t>
-      </w:r>
-      <w:r>
-        <w:rPr>
-          <w:color w:val="FF0000"/>
-        </w:rPr>
-        <w:t>supplier-form.html</w:t>
-      </w:r>
-    </w:p>
-    <w:p>
-      <w:pPr>
-        <w:pStyle w:val="ListParagraph"/>
-        <w:numPr>
-          <w:ilvl w:val="3"/>
-          <w:numId w:val="1"/>
-        </w:numPr>
-        <w:jc w:val="both"/>
-      </w:pPr>
-      <w:r>
-        <w:t>Update/Block</w:t>
+        <w:t>- supplier-form.html</w:t>
       </w:r>
     </w:p>
     <w:p>
@@ -1311,808 +1384,789 @@
         <w:t>List</w:t>
       </w:r>
       <w:r>
+        <w:t xml:space="preserve"> – suppliers.html</w:t>
+      </w:r>
+      <w:r>
+        <w:t xml:space="preserve"> </w:t>
+      </w:r>
+    </w:p>
+    <w:p>
+      <w:pPr>
+        <w:pStyle w:val="ListParagraph"/>
+        <w:numPr>
+          <w:ilvl w:val="4"/>
+          <w:numId w:val="1"/>
+        </w:numPr>
+        <w:jc w:val="both"/>
+      </w:pPr>
+      <w:r>
+        <w:t xml:space="preserve"> with options for edit/block/unblock</w:t>
+      </w:r>
+      <w:r>
+        <w:t xml:space="preserve">. </w:t>
+      </w:r>
+    </w:p>
+    <w:p>
+      <w:pPr>
+        <w:pStyle w:val="ListParagraph"/>
+        <w:numPr>
+          <w:ilvl w:val="4"/>
+          <w:numId w:val="1"/>
+        </w:numPr>
+        <w:jc w:val="both"/>
+      </w:pPr>
+      <w:r>
+        <w:t>Paginated with 10 suppliers/page</w:t>
+      </w:r>
+    </w:p>
+    <w:p>
+      <w:pPr>
+        <w:pStyle w:val="ListParagraph"/>
+        <w:numPr>
+          <w:ilvl w:val="4"/>
+          <w:numId w:val="1"/>
+        </w:numPr>
+        <w:jc w:val="both"/>
+      </w:pPr>
+      <w:r>
+        <w:rPr>
+          <w:color w:val="FF0000"/>
+        </w:rPr>
+        <w:t>To add an option in the list to choose the number of suppliers to be shown in the page</w:t>
+      </w:r>
+    </w:p>
+    <w:p>
+      <w:pPr>
+        <w:pStyle w:val="ListParagraph"/>
+        <w:numPr>
+          <w:ilvl w:val="3"/>
+          <w:numId w:val="1"/>
+        </w:numPr>
+        <w:jc w:val="both"/>
+      </w:pPr>
+      <w:r>
+        <w:t>Display one supplier</w:t>
+      </w:r>
+      <w:r>
+        <w:t xml:space="preserve"> select by name</w:t>
+      </w:r>
+      <w:r>
+        <w:t xml:space="preserve"> – supplier</w:t>
+      </w:r>
+      <w:r>
+        <w:t>-</w:t>
+      </w:r>
+      <w:r>
+        <w:t>search</w:t>
+      </w:r>
+      <w:r>
+        <w:t>.html</w:t>
+      </w:r>
+    </w:p>
+    <w:p>
+      <w:pPr>
+        <w:pStyle w:val="ListParagraph"/>
+        <w:numPr>
+          <w:ilvl w:val="3"/>
+          <w:numId w:val="1"/>
+        </w:numPr>
+        <w:jc w:val="both"/>
+      </w:pPr>
+      <w:r>
+        <w:t>VAT code check if exists in DB to prevent double registration</w:t>
+      </w:r>
+    </w:p>
+    <w:p>
+      <w:pPr>
+        <w:pStyle w:val="ListParagraph"/>
+        <w:numPr>
+          <w:ilvl w:val="3"/>
+          <w:numId w:val="1"/>
+        </w:numPr>
+        <w:jc w:val="both"/>
+      </w:pPr>
+      <w:r>
+        <w:t>Supplier code set to Integer and incremented with one and automatic filled for new supplier to assure continuity and unicity</w:t>
+      </w:r>
+      <w:r>
+        <w:rPr>
+          <w:color w:val="FF0000"/>
+        </w:rPr>
+        <w:t xml:space="preserve">. </w:t>
+      </w:r>
+    </w:p>
+    <w:p>
+      <w:pPr>
+        <w:pStyle w:val="ListParagraph"/>
+        <w:numPr>
+          <w:ilvl w:val="3"/>
+          <w:numId w:val="1"/>
+        </w:numPr>
+        <w:jc w:val="both"/>
+      </w:pPr>
+      <w:r>
+        <w:rPr>
+          <w:color w:val="FF0000"/>
+        </w:rPr>
+        <w:t>Export of supplier list in excel/csv?</w:t>
+      </w:r>
+    </w:p>
+    <w:p>
+      <w:pPr>
+        <w:pStyle w:val="ListParagraph"/>
+        <w:ind w:left="2880"/>
+        <w:jc w:val="both"/>
+      </w:pPr>
+    </w:p>
+    <w:p>
+      <w:pPr>
+        <w:pStyle w:val="ListParagraph"/>
+        <w:numPr>
+          <w:ilvl w:val="2"/>
+          <w:numId w:val="1"/>
+        </w:numPr>
+        <w:jc w:val="both"/>
+      </w:pPr>
+      <w:r>
+        <w:t>Departments management</w:t>
+      </w:r>
+    </w:p>
+    <w:p>
+      <w:pPr>
+        <w:pStyle w:val="ListParagraph"/>
+        <w:numPr>
+          <w:ilvl w:val="3"/>
+          <w:numId w:val="1"/>
+        </w:numPr>
+        <w:jc w:val="both"/>
+      </w:pPr>
+      <w:r>
+        <w:t>Create</w:t>
+      </w:r>
+      <w:r>
+        <w:t xml:space="preserve"> – department-form.html</w:t>
+      </w:r>
+    </w:p>
+    <w:p>
+      <w:pPr>
+        <w:pStyle w:val="ListParagraph"/>
+        <w:numPr>
+          <w:ilvl w:val="3"/>
+          <w:numId w:val="1"/>
+        </w:numPr>
+        <w:jc w:val="both"/>
+      </w:pPr>
+      <w:r>
+        <w:t>List</w:t>
+      </w:r>
+      <w:r>
+        <w:t xml:space="preserve"> – departments.html</w:t>
+      </w:r>
+    </w:p>
+    <w:p>
+      <w:pPr>
+        <w:pStyle w:val="ListParagraph"/>
+        <w:ind w:left="2880"/>
+        <w:jc w:val="both"/>
+      </w:pPr>
+    </w:p>
+    <w:p>
+      <w:pPr>
+        <w:pStyle w:val="ListParagraph"/>
+        <w:numPr>
+          <w:ilvl w:val="2"/>
+          <w:numId w:val="1"/>
+        </w:numPr>
+        <w:jc w:val="both"/>
+      </w:pPr>
+      <w:r>
+        <w:t>User management</w:t>
+      </w:r>
+    </w:p>
+    <w:p>
+      <w:pPr>
+        <w:pStyle w:val="ListParagraph"/>
+        <w:numPr>
+          <w:ilvl w:val="3"/>
+          <w:numId w:val="1"/>
+        </w:numPr>
+        <w:jc w:val="both"/>
+      </w:pPr>
+      <w:r>
+        <w:t>Create</w:t>
+      </w:r>
+      <w:r>
+        <w:t xml:space="preserve"> – user-form.html</w:t>
+      </w:r>
+    </w:p>
+    <w:p>
+      <w:pPr>
+        <w:pStyle w:val="ListParagraph"/>
+        <w:numPr>
+          <w:ilvl w:val="3"/>
+          <w:numId w:val="1"/>
+        </w:numPr>
+        <w:jc w:val="both"/>
+      </w:pPr>
+      <w:r>
+        <w:t>List</w:t>
+      </w:r>
+      <w:r>
+        <w:t xml:space="preserve"> – users.html</w:t>
+      </w:r>
+      <w:r>
+        <w:t xml:space="preserve"> – with option for edit user and user details.</w:t>
+      </w:r>
+    </w:p>
+    <w:p>
+      <w:pPr>
+        <w:pStyle w:val="ListParagraph"/>
+        <w:numPr>
+          <w:ilvl w:val="3"/>
+          <w:numId w:val="1"/>
+        </w:numPr>
+        <w:jc w:val="both"/>
+      </w:pPr>
+      <w:r>
+        <w:t>User Details – user-details.html. With options for:</w:t>
+      </w:r>
+    </w:p>
+    <w:p>
+      <w:pPr>
+        <w:pStyle w:val="ListParagraph"/>
+        <w:numPr>
+          <w:ilvl w:val="4"/>
+          <w:numId w:val="1"/>
+        </w:numPr>
+        <w:jc w:val="both"/>
+      </w:pPr>
+      <w:r>
+        <w:t>Edit user</w:t>
+      </w:r>
+    </w:p>
+    <w:p>
+      <w:pPr>
+        <w:pStyle w:val="ListParagraph"/>
+        <w:numPr>
+          <w:ilvl w:val="4"/>
+          <w:numId w:val="1"/>
+        </w:numPr>
+        <w:jc w:val="both"/>
+      </w:pPr>
+      <w:r>
+        <w:t>Enable/disable</w:t>
+      </w:r>
+    </w:p>
+    <w:p>
+      <w:pPr>
+        <w:pStyle w:val="ListParagraph"/>
+        <w:numPr>
+          <w:ilvl w:val="4"/>
+          <w:numId w:val="1"/>
+        </w:numPr>
+        <w:jc w:val="both"/>
+      </w:pPr>
+      <w:r>
+        <w:t>Reset password</w:t>
+      </w:r>
+    </w:p>
+    <w:p>
+      <w:pPr>
+        <w:pStyle w:val="ListParagraph"/>
+        <w:numPr>
+          <w:ilvl w:val="4"/>
+          <w:numId w:val="1"/>
+        </w:numPr>
+        <w:jc w:val="both"/>
+      </w:pPr>
+      <w:r>
+        <w:t>Add/edit/delete authority</w:t>
+      </w:r>
+    </w:p>
+    <w:p>
+      <w:pPr>
+        <w:pStyle w:val="ListParagraph"/>
+        <w:numPr>
+          <w:ilvl w:val="3"/>
+          <w:numId w:val="1"/>
+        </w:numPr>
+        <w:jc w:val="both"/>
+      </w:pPr>
+      <w:r>
+        <w:t>F</w:t>
+      </w:r>
+      <w:r>
+        <w:t>ollowing user authorit</w:t>
+      </w:r>
+      <w:r>
+        <w:t>ies</w:t>
+      </w:r>
+      <w:r>
+        <w:t xml:space="preserve"> are available</w:t>
+      </w:r>
+      <w:r>
+        <w:t>:</w:t>
+      </w:r>
+    </w:p>
+    <w:p>
+      <w:pPr>
+        <w:pStyle w:val="ListParagraph"/>
+        <w:numPr>
+          <w:ilvl w:val="4"/>
+          <w:numId w:val="1"/>
+        </w:numPr>
+        <w:jc w:val="both"/>
+      </w:pPr>
+      <w:r>
+        <w:t>USER – normal employee who can create PR/PO/Reception</w:t>
+      </w:r>
+    </w:p>
+    <w:p>
+      <w:pPr>
+        <w:pStyle w:val="ListParagraph"/>
+        <w:numPr>
+          <w:ilvl w:val="4"/>
+          <w:numId w:val="1"/>
+        </w:numPr>
+        <w:jc w:val="both"/>
+      </w:pPr>
+      <w:r>
+        <w:t>ACCOUNTANT - accounting employee who can check PR</w:t>
+      </w:r>
+    </w:p>
+    <w:p>
+      <w:pPr>
+        <w:pStyle w:val="ListParagraph"/>
+        <w:numPr>
+          <w:ilvl w:val="4"/>
+          <w:numId w:val="1"/>
+        </w:numPr>
+        <w:jc w:val="both"/>
+      </w:pPr>
+      <w:r>
+        <w:t>MANAGER – manager who will approve/reject PR</w:t>
+      </w:r>
+    </w:p>
+    <w:p>
+      <w:pPr>
+        <w:pStyle w:val="ListParagraph"/>
+        <w:numPr>
+          <w:ilvl w:val="4"/>
+          <w:numId w:val="1"/>
+        </w:numPr>
+        <w:jc w:val="both"/>
+      </w:pPr>
+      <w:r>
+        <w:t>ADMIN – admin who manage master data.</w:t>
+      </w:r>
+    </w:p>
+    <w:p>
+      <w:pPr>
+        <w:pStyle w:val="ListParagraph"/>
+        <w:numPr>
+          <w:ilvl w:val="4"/>
+          <w:numId w:val="1"/>
+        </w:numPr>
+        <w:jc w:val="both"/>
+      </w:pPr>
+      <w:r>
+        <w:t>Each user can have more than one authority</w:t>
+      </w:r>
+    </w:p>
+    <w:p>
+      <w:pPr>
+        <w:pStyle w:val="ListParagraph"/>
+        <w:numPr>
+          <w:ilvl w:val="3"/>
+          <w:numId w:val="1"/>
+        </w:numPr>
+        <w:jc w:val="both"/>
+      </w:pPr>
+      <w:r>
+        <w:t>A</w:t>
+      </w:r>
+      <w:r>
+        <w:t xml:space="preserve"> validity period for the password</w:t>
+      </w:r>
+      <w:r>
+        <w:t xml:space="preserve"> </w:t>
+      </w:r>
+      <w:r>
+        <w:t xml:space="preserve">is set </w:t>
+      </w:r>
+      <w:r>
+        <w:t>–a validity period of 1 month</w:t>
+      </w:r>
+      <w:r>
+        <w:t>.</w:t>
+      </w:r>
+      <w:r>
+        <w:t xml:space="preserve"> - </w:t>
+      </w:r>
+      <w:r>
+        <w:rPr>
+          <w:highlight w:val="darkYellow"/>
+        </w:rPr>
+        <w:t>done</w:t>
+      </w:r>
+    </w:p>
+    <w:p>
+      <w:pPr>
+        <w:pStyle w:val="ListParagraph"/>
+        <w:numPr>
+          <w:ilvl w:val="3"/>
+          <w:numId w:val="1"/>
+        </w:numPr>
+        <w:jc w:val="both"/>
+      </w:pPr>
+      <w:r>
+        <w:t>E</w:t>
+      </w:r>
+      <w:r>
+        <w:t xml:space="preserve">ach user </w:t>
+      </w:r>
+      <w:r>
+        <w:t xml:space="preserve">has the possibility </w:t>
+      </w:r>
+      <w:r>
+        <w:t xml:space="preserve">to change his password </w:t>
+      </w:r>
+      <w:r>
+        <w:t xml:space="preserve">on his own - </w:t>
+      </w:r>
+      <w:r>
+        <w:rPr>
+          <w:highlight w:val="darkYellow"/>
+        </w:rPr>
+        <w:t>done</w:t>
+      </w:r>
+      <w:r>
+        <w:t xml:space="preserve"> </w:t>
+      </w:r>
+    </w:p>
+    <w:p>
+      <w:pPr>
+        <w:pStyle w:val="ListParagraph"/>
+        <w:numPr>
+          <w:ilvl w:val="3"/>
+          <w:numId w:val="1"/>
+        </w:numPr>
+        <w:jc w:val="both"/>
+      </w:pPr>
+      <w:r>
+        <w:t>Admin does not set the password for user. Only can reset it and Upon creation the initial password is set.</w:t>
+      </w:r>
+      <w:r>
+        <w:t xml:space="preserve"> - </w:t>
+      </w:r>
+      <w:r>
+        <w:rPr>
+          <w:highlight w:val="darkYellow"/>
+        </w:rPr>
+        <w:t>done</w:t>
+      </w:r>
+    </w:p>
+    <w:p>
+      <w:pPr>
+        <w:pStyle w:val="ListParagraph"/>
+        <w:numPr>
+          <w:ilvl w:val="3"/>
+          <w:numId w:val="1"/>
+        </w:numPr>
+        <w:jc w:val="both"/>
+      </w:pPr>
+      <w:r>
+        <w:t>In case of password reset done by admin user should change password at first login. Reset is done by admin in case of user forgets its password.</w:t>
+      </w:r>
+      <w:r>
+        <w:t xml:space="preserve"> </w:t>
+      </w:r>
+    </w:p>
+    <w:p>
+      <w:pPr>
+        <w:pStyle w:val="ListParagraph"/>
+        <w:ind w:left="2880"/>
+        <w:jc w:val="both"/>
+      </w:pPr>
+      <w:r>
+        <w:t>Email sent to user when the password is reset</w:t>
+      </w:r>
+      <w:r>
+        <w:t xml:space="preserve">– </w:t>
+      </w:r>
+      <w:r>
+        <w:rPr>
+          <w:highlight w:val="darkYellow"/>
+        </w:rPr>
+        <w:t>done</w:t>
+      </w:r>
+    </w:p>
+    <w:p>
+      <w:pPr>
+        <w:pStyle w:val="ListParagraph"/>
+        <w:numPr>
+          <w:ilvl w:val="3"/>
+          <w:numId w:val="1"/>
+        </w:numPr>
+        <w:jc w:val="both"/>
+      </w:pPr>
+      <w:r>
+        <w:t>Email to user upon creation – with initial password and explanation that the password must be change at first login after.</w:t>
+      </w:r>
+      <w:r>
+        <w:t xml:space="preserve"> - – </w:t>
+      </w:r>
+      <w:r>
+        <w:rPr>
+          <w:highlight w:val="darkYellow"/>
+        </w:rPr>
+        <w:t>done</w:t>
+      </w:r>
+    </w:p>
+    <w:p>
+      <w:pPr>
+        <w:pStyle w:val="ListParagraph"/>
+        <w:numPr>
+          <w:ilvl w:val="3"/>
+          <w:numId w:val="1"/>
+        </w:numPr>
+        <w:jc w:val="both"/>
+      </w:pPr>
+      <w:r>
+        <w:t xml:space="preserve">Email to user when the authority is added or removed. </w:t>
+      </w:r>
+      <w:r>
         <w:t xml:space="preserve"> – </w:t>
       </w:r>
       <w:r>
         <w:rPr>
-          <w:color w:val="FF0000"/>
-        </w:rPr>
-        <w:t>suppliers.html</w:t>
-      </w:r>
-    </w:p>
-    <w:p>
-      <w:pPr>
-        <w:pStyle w:val="ListParagraph"/>
-        <w:numPr>
-          <w:ilvl w:val="3"/>
-          <w:numId w:val="1"/>
-        </w:numPr>
-        <w:jc w:val="both"/>
-      </w:pPr>
-      <w:r>
+          <w:highlight w:val="darkYellow"/>
+        </w:rPr>
+        <w:t>done</w:t>
+      </w:r>
+    </w:p>
+    <w:p>
+      <w:pPr>
+        <w:pStyle w:val="ListParagraph"/>
+        <w:numPr>
+          <w:ilvl w:val="3"/>
+          <w:numId w:val="1"/>
+        </w:numPr>
+        <w:jc w:val="both"/>
+        <w:rPr>
+          <w:color w:val="FF0000"/>
+        </w:rPr>
+      </w:pPr>
+      <w:r>
+        <w:rPr>
+          <w:color w:val="FF0000"/>
+        </w:rPr>
         <w:lastRenderedPageBreak/>
-        <w:t>Display one supplier</w:t>
-      </w:r>
-      <w:r>
-        <w:t xml:space="preserve"> select by name</w:t>
-      </w:r>
-      <w:r>
-        <w:t xml:space="preserve"> – </w:t>
-      </w:r>
-      <w:r>
-        <w:rPr>
-          <w:color w:val="FF0000"/>
-        </w:rPr>
-        <w:t>supplier</w:t>
-      </w:r>
-      <w:r>
-        <w:rPr>
-          <w:color w:val="FF0000"/>
-        </w:rPr>
-        <w:t>-d</w:t>
-      </w:r>
-      <w:r>
-        <w:rPr>
-          <w:color w:val="FF0000"/>
-        </w:rPr>
-        <w:t>etail</w:t>
-      </w:r>
-      <w:r>
-        <w:rPr>
-          <w:color w:val="FF0000"/>
-        </w:rPr>
+        <w:t xml:space="preserve">Block the user in case of 3 unsuccessful attempts? </w:t>
+      </w:r>
+    </w:p>
+    <w:p>
+      <w:pPr>
+        <w:pStyle w:val="ListParagraph"/>
+        <w:numPr>
+          <w:ilvl w:val="3"/>
+          <w:numId w:val="1"/>
+        </w:numPr>
+        <w:jc w:val="both"/>
+        <w:rPr>
+          <w:color w:val="FF0000"/>
+        </w:rPr>
+      </w:pPr>
+      <w:r>
+        <w:rPr>
+          <w:color w:val="FF0000"/>
+        </w:rPr>
+        <w:t>To add paginate and search options for users list</w:t>
+      </w:r>
+    </w:p>
+    <w:p>
+      <w:pPr>
+        <w:pStyle w:val="ListParagraph"/>
+        <w:numPr>
+          <w:ilvl w:val="3"/>
+          <w:numId w:val="1"/>
+        </w:numPr>
+        <w:jc w:val="both"/>
+        <w:rPr>
+          <w:color w:val="FF0000"/>
+        </w:rPr>
+      </w:pPr>
+      <w:r>
+        <w:rPr>
+          <w:color w:val="FF0000"/>
+        </w:rPr>
+        <w:t xml:space="preserve">To add an option in the list to choose the number of </w:t>
+      </w:r>
+      <w:r>
+        <w:rPr>
+          <w:color w:val="FF0000"/>
+        </w:rPr>
+        <w:t>users</w:t>
+      </w:r>
+      <w:r>
+        <w:rPr>
+          <w:color w:val="FF0000"/>
+        </w:rPr>
+        <w:t xml:space="preserve"> to be shown in the page</w:t>
+      </w:r>
+    </w:p>
+    <w:p>
+      <w:pPr>
+        <w:pStyle w:val="ListParagraph"/>
+        <w:numPr>
+          <w:ilvl w:val="3"/>
+          <w:numId w:val="1"/>
+        </w:numPr>
+        <w:jc w:val="both"/>
+      </w:pPr>
+      <w:r>
+        <w:rPr>
+          <w:color w:val="FF0000"/>
+        </w:rPr>
+        <w:t>Export of users list in excel/csv?</w:t>
+      </w:r>
+    </w:p>
+    <w:p>
+      <w:pPr>
+        <w:pStyle w:val="ListParagraph"/>
+        <w:ind w:left="2880"/>
+        <w:jc w:val="both"/>
+        <w:rPr>
+          <w:color w:val="FF0000"/>
+        </w:rPr>
+      </w:pPr>
+    </w:p>
+    <w:p>
+      <w:pPr>
+        <w:pStyle w:val="ListParagraph"/>
+        <w:ind w:left="2880"/>
+        <w:jc w:val="both"/>
+        <w:rPr>
+          <w:color w:val="FF0000"/>
+        </w:rPr>
+      </w:pPr>
+    </w:p>
+    <w:p>
+      <w:pPr>
+        <w:pStyle w:val="ListParagraph"/>
+        <w:numPr>
+          <w:ilvl w:val="2"/>
+          <w:numId w:val="1"/>
+        </w:numPr>
+        <w:jc w:val="both"/>
+      </w:pPr>
+      <w:r>
+        <w:t>Currencies Management</w:t>
+      </w:r>
+    </w:p>
+    <w:p>
+      <w:pPr>
+        <w:pStyle w:val="ListParagraph"/>
+        <w:numPr>
+          <w:ilvl w:val="3"/>
+          <w:numId w:val="1"/>
+        </w:numPr>
+        <w:jc w:val="both"/>
+      </w:pPr>
+      <w:r>
+        <w:t>Create</w:t>
+      </w:r>
+      <w:r>
+        <w:t xml:space="preserve"> – currency-form.html</w:t>
+      </w:r>
+    </w:p>
+    <w:p>
+      <w:pPr>
+        <w:pStyle w:val="ListParagraph"/>
+        <w:numPr>
+          <w:ilvl w:val="3"/>
+          <w:numId w:val="1"/>
+        </w:numPr>
+        <w:jc w:val="both"/>
+      </w:pPr>
+      <w:r>
+        <w:t>List</w:t>
+      </w:r>
+      <w:r>
+        <w:t xml:space="preserve"> – currencies.html</w:t>
+      </w:r>
+      <w:r>
+        <w:t xml:space="preserve"> – with options for edit</w:t>
+      </w:r>
+    </w:p>
+    <w:p>
+      <w:pPr>
+        <w:pStyle w:val="ListParagraph"/>
+        <w:numPr>
+          <w:ilvl w:val="2"/>
+          <w:numId w:val="1"/>
+        </w:numPr>
+        <w:jc w:val="both"/>
+      </w:pPr>
+      <w:r>
+        <w:t>Status management</w:t>
+      </w:r>
+    </w:p>
+    <w:p>
+      <w:pPr>
+        <w:pStyle w:val="ListParagraph"/>
+        <w:numPr>
+          <w:ilvl w:val="3"/>
+          <w:numId w:val="1"/>
+        </w:numPr>
+        <w:jc w:val="both"/>
+      </w:pPr>
+      <w:r>
+        <w:t>Create</w:t>
+      </w:r>
+      <w:r>
+        <w:t xml:space="preserve"> – status-form.html</w:t>
+      </w:r>
+    </w:p>
+    <w:p>
+      <w:pPr>
+        <w:pStyle w:val="ListParagraph"/>
+        <w:numPr>
+          <w:ilvl w:val="3"/>
+          <w:numId w:val="1"/>
+        </w:numPr>
+        <w:jc w:val="both"/>
+      </w:pPr>
+      <w:r>
+        <w:t>List</w:t>
+      </w:r>
+      <w:r>
+        <w:t xml:space="preserve"> – statu</w:t>
+      </w:r>
+      <w:r>
         <w:t>s</w:t>
       </w:r>
       <w:r>
-        <w:rPr>
-          <w:color w:val="FF0000"/>
-        </w:rPr>
-        <w:t>.html</w:t>
-      </w:r>
-    </w:p>
-    <w:p>
-      <w:pPr>
-        <w:pStyle w:val="ListParagraph"/>
-        <w:ind w:left="2880"/>
-        <w:jc w:val="both"/>
-      </w:pPr>
-    </w:p>
-    <w:p>
-      <w:pPr>
-        <w:pStyle w:val="ListParagraph"/>
-        <w:numPr>
-          <w:ilvl w:val="2"/>
-          <w:numId w:val="1"/>
-        </w:numPr>
-        <w:jc w:val="both"/>
-      </w:pPr>
-      <w:r>
-        <w:t>Departments management</w:t>
-      </w:r>
-    </w:p>
-    <w:p>
-      <w:pPr>
-        <w:pStyle w:val="ListParagraph"/>
-        <w:numPr>
-          <w:ilvl w:val="3"/>
-          <w:numId w:val="1"/>
-        </w:numPr>
-        <w:jc w:val="both"/>
-      </w:pPr>
-      <w:r>
-        <w:t>Create</w:t>
-      </w:r>
-      <w:r>
-        <w:t xml:space="preserve"> – </w:t>
-      </w:r>
-      <w:r>
-        <w:rPr>
-          <w:color w:val="FF0000"/>
-        </w:rPr>
-        <w:t>department-form.html</w:t>
-      </w:r>
-    </w:p>
-    <w:p>
-      <w:pPr>
-        <w:pStyle w:val="ListParagraph"/>
-        <w:numPr>
-          <w:ilvl w:val="3"/>
-          <w:numId w:val="1"/>
-        </w:numPr>
-        <w:jc w:val="both"/>
-      </w:pPr>
-      <w:r>
-        <w:t>Update/Block</w:t>
-      </w:r>
-      <w:r>
-        <w:t xml:space="preserve"> – not need a separate HTML as done from pct 3.</w:t>
-      </w:r>
-    </w:p>
-    <w:p>
-      <w:pPr>
-        <w:pStyle w:val="ListParagraph"/>
-        <w:numPr>
-          <w:ilvl w:val="3"/>
-          <w:numId w:val="1"/>
-        </w:numPr>
-        <w:jc w:val="both"/>
-      </w:pPr>
-      <w:r>
-        <w:t>List</w:t>
-      </w:r>
-      <w:r>
-        <w:t xml:space="preserve"> – </w:t>
-      </w:r>
-      <w:r>
-        <w:rPr>
-          <w:color w:val="FF0000"/>
-        </w:rPr>
-        <w:t>departments.html</w:t>
-      </w:r>
-    </w:p>
-    <w:p>
-      <w:pPr>
-        <w:pStyle w:val="ListParagraph"/>
-        <w:ind w:left="2880"/>
-        <w:jc w:val="both"/>
-      </w:pPr>
-    </w:p>
-    <w:p>
-      <w:pPr>
-        <w:pStyle w:val="ListParagraph"/>
-        <w:numPr>
-          <w:ilvl w:val="2"/>
-          <w:numId w:val="1"/>
-        </w:numPr>
-        <w:jc w:val="both"/>
-      </w:pPr>
-      <w:r>
-        <w:t>User management</w:t>
-      </w:r>
-    </w:p>
-    <w:p>
-      <w:pPr>
-        <w:pStyle w:val="ListParagraph"/>
-        <w:numPr>
-          <w:ilvl w:val="3"/>
-          <w:numId w:val="1"/>
-        </w:numPr>
-        <w:jc w:val="both"/>
-      </w:pPr>
-      <w:r>
-        <w:t>Create</w:t>
-      </w:r>
-      <w:r>
-        <w:t xml:space="preserve"> – </w:t>
-      </w:r>
-      <w:r>
-        <w:rPr>
-          <w:color w:val="FF0000"/>
-        </w:rPr>
-        <w:t>user-form.html</w:t>
-      </w:r>
-    </w:p>
-    <w:p>
-      <w:pPr>
-        <w:pStyle w:val="ListParagraph"/>
-        <w:numPr>
-          <w:ilvl w:val="3"/>
-          <w:numId w:val="1"/>
-        </w:numPr>
-        <w:jc w:val="both"/>
-        <w:rPr>
-          <w:color w:val="FF0000"/>
-        </w:rPr>
-      </w:pPr>
-      <w:r>
-        <w:t>Update/</w:t>
-      </w:r>
-      <w:r>
-        <w:t>Enabled/Disabled</w:t>
-      </w:r>
-      <w:r>
-        <w:t xml:space="preserve"> </w:t>
-      </w:r>
-      <w:r>
-        <w:rPr>
-          <w:color w:val="FF0000"/>
-        </w:rPr>
-        <w:t xml:space="preserve">– </w:t>
-      </w:r>
-      <w:r>
-        <w:rPr>
-          <w:color w:val="FF0000"/>
-        </w:rPr>
-        <w:t>done from pct 3 below</w:t>
-      </w:r>
-    </w:p>
-    <w:p>
-      <w:pPr>
-        <w:pStyle w:val="ListParagraph"/>
-        <w:numPr>
-          <w:ilvl w:val="3"/>
-          <w:numId w:val="1"/>
-        </w:numPr>
-        <w:jc w:val="both"/>
-      </w:pPr>
-      <w:r>
-        <w:t>List</w:t>
-      </w:r>
-      <w:r>
-        <w:t xml:space="preserve"> – </w:t>
-      </w:r>
-      <w:r>
-        <w:rPr>
-          <w:color w:val="FF0000"/>
-        </w:rPr>
-        <w:t>users.html</w:t>
-      </w:r>
-    </w:p>
-    <w:p>
-      <w:pPr>
-        <w:pStyle w:val="ListParagraph"/>
-        <w:numPr>
-          <w:ilvl w:val="3"/>
-          <w:numId w:val="1"/>
-        </w:numPr>
-        <w:jc w:val="both"/>
-      </w:pPr>
-      <w:r>
-        <w:rPr>
-          <w:color w:val="FF0000"/>
-        </w:rPr>
-        <w:t>We need the following user authorit</w:t>
-      </w:r>
-      <w:r>
-        <w:rPr>
-          <w:color w:val="FF0000"/>
-        </w:rPr>
-        <w:t>ies</w:t>
-      </w:r>
-      <w:r>
-        <w:rPr>
-          <w:color w:val="FF0000"/>
-        </w:rPr>
-        <w:t>:</w:t>
-      </w:r>
-    </w:p>
-    <w:p>
-      <w:pPr>
-        <w:pStyle w:val="ListParagraph"/>
-        <w:numPr>
-          <w:ilvl w:val="4"/>
-          <w:numId w:val="1"/>
-        </w:numPr>
-        <w:jc w:val="both"/>
-      </w:pPr>
-      <w:r>
-        <w:rPr>
-          <w:color w:val="FF0000"/>
-        </w:rPr>
-        <w:t>USER – normal employee who can create PR/PO/Reception</w:t>
-      </w:r>
-    </w:p>
-    <w:p>
-      <w:pPr>
-        <w:pStyle w:val="ListParagraph"/>
-        <w:numPr>
-          <w:ilvl w:val="4"/>
-          <w:numId w:val="1"/>
-        </w:numPr>
-        <w:jc w:val="both"/>
-      </w:pPr>
-      <w:r>
-        <w:rPr>
-          <w:color w:val="FF0000"/>
-        </w:rPr>
-        <w:t>ACCOUNTANT - accounting employee who can check PR</w:t>
-      </w:r>
-    </w:p>
-    <w:p>
-      <w:pPr>
-        <w:pStyle w:val="ListParagraph"/>
-        <w:numPr>
-          <w:ilvl w:val="4"/>
-          <w:numId w:val="1"/>
-        </w:numPr>
-        <w:jc w:val="both"/>
-      </w:pPr>
-      <w:r>
-        <w:rPr>
-          <w:color w:val="FF0000"/>
-        </w:rPr>
-        <w:t>MANAGER – manager who will approve/reject PR</w:t>
-      </w:r>
-    </w:p>
-    <w:p>
-      <w:pPr>
-        <w:pStyle w:val="ListParagraph"/>
-        <w:numPr>
-          <w:ilvl w:val="4"/>
-          <w:numId w:val="1"/>
-        </w:numPr>
-        <w:jc w:val="both"/>
-      </w:pPr>
-      <w:r>
-        <w:rPr>
-          <w:color w:val="FF0000"/>
-        </w:rPr>
-        <w:t>ADMIN – admin who manage master data.</w:t>
-      </w:r>
-    </w:p>
-    <w:p>
-      <w:pPr>
-        <w:pStyle w:val="ListParagraph"/>
-        <w:numPr>
-          <w:ilvl w:val="3"/>
-          <w:numId w:val="1"/>
-        </w:numPr>
-        <w:jc w:val="both"/>
-        <w:rPr>
-          <w:color w:val="FF0000"/>
-        </w:rPr>
-      </w:pPr>
-      <w:r>
-        <w:rPr>
-          <w:color w:val="FF0000"/>
-        </w:rPr>
-        <w:t>A</w:t>
-      </w:r>
-      <w:r>
-        <w:rPr>
-          <w:color w:val="FF0000"/>
-        </w:rPr>
-        <w:t xml:space="preserve"> validity period for the password</w:t>
-      </w:r>
-      <w:r>
-        <w:rPr>
-          <w:color w:val="FF0000"/>
-        </w:rPr>
-        <w:t xml:space="preserve"> </w:t>
-      </w:r>
-      <w:r>
-        <w:rPr>
-          <w:color w:val="FF0000"/>
-        </w:rPr>
-        <w:t xml:space="preserve">is set </w:t>
-      </w:r>
-      <w:r>
-        <w:rPr>
-          <w:color w:val="FF0000"/>
-        </w:rPr>
-        <w:t>–a validity period of 1 month</w:t>
-      </w:r>
-      <w:r>
-        <w:rPr>
-          <w:color w:val="FF0000"/>
-        </w:rPr>
-        <w:t>.</w:t>
-      </w:r>
-      <w:r>
-        <w:rPr>
-          <w:color w:val="FF0000"/>
-        </w:rPr>
-        <w:t xml:space="preserve"> - </w:t>
-      </w:r>
-      <w:r>
-        <w:rPr>
-          <w:color w:val="FF0000"/>
-          <w:highlight w:val="darkYellow"/>
-        </w:rPr>
-        <w:t>done</w:t>
-      </w:r>
-    </w:p>
-    <w:p>
-      <w:pPr>
-        <w:pStyle w:val="ListParagraph"/>
-        <w:numPr>
-          <w:ilvl w:val="3"/>
-          <w:numId w:val="1"/>
-        </w:numPr>
-        <w:jc w:val="both"/>
-        <w:rPr>
-          <w:color w:val="FF0000"/>
-        </w:rPr>
-      </w:pPr>
-      <w:r>
-        <w:rPr>
-          <w:color w:val="FF0000"/>
-        </w:rPr>
-        <w:t>E</w:t>
-      </w:r>
-      <w:r>
-        <w:rPr>
-          <w:color w:val="FF0000"/>
-        </w:rPr>
-        <w:t xml:space="preserve">ach user </w:t>
-      </w:r>
-      <w:r>
-        <w:rPr>
-          <w:color w:val="FF0000"/>
-        </w:rPr>
-        <w:t xml:space="preserve">has the possibility </w:t>
-      </w:r>
-      <w:r>
-        <w:rPr>
-          <w:color w:val="FF0000"/>
-        </w:rPr>
-        <w:t>to change his password</w:t>
-      </w:r>
-      <w:r>
-        <w:rPr>
-          <w:color w:val="FF0000"/>
-        </w:rPr>
-        <w:t xml:space="preserve"> </w:t>
-      </w:r>
-      <w:r>
-        <w:rPr>
-          <w:color w:val="FF0000"/>
-        </w:rPr>
-        <w:t xml:space="preserve">on his own - </w:t>
-      </w:r>
-      <w:r>
-        <w:rPr>
-          <w:color w:val="FF0000"/>
-          <w:highlight w:val="darkYellow"/>
-        </w:rPr>
-        <w:t>done</w:t>
-      </w:r>
-      <w:r>
-        <w:rPr>
-          <w:color w:val="FF0000"/>
-        </w:rPr>
-        <w:t xml:space="preserve"> </w:t>
-      </w:r>
-    </w:p>
-    <w:p>
-      <w:pPr>
-        <w:pStyle w:val="ListParagraph"/>
-        <w:numPr>
-          <w:ilvl w:val="3"/>
-          <w:numId w:val="1"/>
-        </w:numPr>
-        <w:jc w:val="both"/>
-        <w:rPr>
-          <w:color w:val="FF0000"/>
-        </w:rPr>
-      </w:pPr>
-      <w:r>
-        <w:rPr>
-          <w:color w:val="FF0000"/>
-        </w:rPr>
-        <w:t>Admin does not set the password for user. Only can reset it and Upon creation the initial password is set.</w:t>
-      </w:r>
-    </w:p>
-    <w:p>
-      <w:pPr>
-        <w:pStyle w:val="ListParagraph"/>
-        <w:numPr>
-          <w:ilvl w:val="3"/>
-          <w:numId w:val="1"/>
-        </w:numPr>
-        <w:jc w:val="both"/>
-        <w:rPr>
-          <w:color w:val="FF0000"/>
-        </w:rPr>
-      </w:pPr>
-      <w:r>
-        <w:rPr>
-          <w:color w:val="FF0000"/>
-        </w:rPr>
-        <w:t>In case of password reset done by admin user should change password at first login. Reset is done by admin in case of user forgets its password.</w:t>
-      </w:r>
-      <w:r>
-        <w:rPr>
-          <w:color w:val="FF0000"/>
-        </w:rPr>
-        <w:t xml:space="preserve"> </w:t>
-      </w:r>
-    </w:p>
-    <w:p>
-      <w:pPr>
-        <w:pStyle w:val="ListParagraph"/>
-        <w:ind w:left="2880"/>
-        <w:jc w:val="both"/>
-        <w:rPr>
-          <w:color w:val="FF0000"/>
-        </w:rPr>
-      </w:pPr>
-      <w:r>
-        <w:rPr>
-          <w:color w:val="FF0000"/>
-        </w:rPr>
-        <w:t>Email sent to user when the password is reset</w:t>
-      </w:r>
-      <w:r>
-        <w:rPr>
-          <w:color w:val="FF0000"/>
-        </w:rPr>
-        <w:t xml:space="preserve">– </w:t>
-      </w:r>
-      <w:r>
-        <w:rPr>
-          <w:color w:val="FF0000"/>
-          <w:highlight w:val="darkYellow"/>
-        </w:rPr>
-        <w:t>done</w:t>
-      </w:r>
-    </w:p>
-    <w:p>
-      <w:pPr>
-        <w:pStyle w:val="ListParagraph"/>
-        <w:numPr>
-          <w:ilvl w:val="3"/>
-          <w:numId w:val="1"/>
-        </w:numPr>
-        <w:jc w:val="both"/>
-        <w:rPr>
-          <w:color w:val="FF0000"/>
-        </w:rPr>
-      </w:pPr>
-      <w:r>
-        <w:rPr>
-          <w:color w:val="FF0000"/>
-        </w:rPr>
-        <w:t>Email to user upon creation – with initial password and explanation that the password must be change at first login after.</w:t>
-      </w:r>
-      <w:r>
-        <w:rPr>
-          <w:color w:val="FF0000"/>
-        </w:rPr>
-        <w:t xml:space="preserve"> - </w:t>
-      </w:r>
-      <w:r>
-        <w:rPr>
-          <w:color w:val="FF0000"/>
-        </w:rPr>
-        <w:t xml:space="preserve">– </w:t>
-      </w:r>
-      <w:r>
-        <w:rPr>
-          <w:color w:val="FF0000"/>
-          <w:highlight w:val="darkYellow"/>
-        </w:rPr>
-        <w:t>done</w:t>
-      </w:r>
-    </w:p>
-    <w:p>
-      <w:pPr>
-        <w:pStyle w:val="ListParagraph"/>
-        <w:numPr>
-          <w:ilvl w:val="3"/>
-          <w:numId w:val="1"/>
-        </w:numPr>
-        <w:jc w:val="both"/>
-        <w:rPr>
-          <w:color w:val="FF0000"/>
-        </w:rPr>
-      </w:pPr>
-      <w:r>
-        <w:rPr>
-          <w:color w:val="FF0000"/>
-        </w:rPr>
-        <w:t xml:space="preserve">Email to user when the authority is added or removed. </w:t>
-      </w:r>
-      <w:r>
-        <w:rPr>
-          <w:color w:val="FF0000"/>
-        </w:rPr>
-        <w:t xml:space="preserve"> </w:t>
-      </w:r>
-      <w:r>
-        <w:rPr>
-          <w:color w:val="FF0000"/>
-        </w:rPr>
-        <w:t xml:space="preserve">– </w:t>
-      </w:r>
-      <w:r>
-        <w:rPr>
-          <w:color w:val="FF0000"/>
-          <w:highlight w:val="darkYellow"/>
-        </w:rPr>
-        <w:t>done</w:t>
-      </w:r>
-    </w:p>
-    <w:p>
-      <w:pPr>
-        <w:pStyle w:val="ListParagraph"/>
-        <w:numPr>
-          <w:ilvl w:val="3"/>
-          <w:numId w:val="1"/>
-        </w:numPr>
-        <w:jc w:val="both"/>
-        <w:rPr>
-          <w:color w:val="FF0000"/>
-        </w:rPr>
-      </w:pPr>
-      <w:r>
-        <w:rPr>
-          <w:color w:val="FF0000"/>
-        </w:rPr>
-        <w:t>Block the user in case of 3 unsuccessful attempts?</w:t>
-      </w:r>
-      <w:r>
-        <w:rPr>
-          <w:color w:val="FF0000"/>
-        </w:rPr>
-        <w:t xml:space="preserve"> </w:t>
-      </w:r>
-    </w:p>
-    <w:p>
-      <w:pPr>
-        <w:pStyle w:val="ListParagraph"/>
-        <w:numPr>
-          <w:ilvl w:val="2"/>
-          <w:numId w:val="1"/>
-        </w:numPr>
-        <w:jc w:val="both"/>
-      </w:pPr>
-      <w:r>
-        <w:t>Currencies Management</w:t>
-      </w:r>
-    </w:p>
-    <w:p>
-      <w:pPr>
-        <w:pStyle w:val="ListParagraph"/>
-        <w:numPr>
-          <w:ilvl w:val="3"/>
-          <w:numId w:val="1"/>
-        </w:numPr>
-        <w:jc w:val="both"/>
-        <w:rPr>
-          <w:color w:val="FF0000"/>
-        </w:rPr>
-      </w:pPr>
-      <w:r>
-        <w:t>Create</w:t>
-      </w:r>
-      <w:r>
-        <w:t xml:space="preserve"> </w:t>
-      </w:r>
-      <w:r>
-        <w:rPr>
-          <w:color w:val="FF0000"/>
-        </w:rPr>
-        <w:t>– currency-form.html</w:t>
-      </w:r>
-    </w:p>
-    <w:p>
-      <w:pPr>
-        <w:pStyle w:val="ListParagraph"/>
-        <w:numPr>
-          <w:ilvl w:val="3"/>
-          <w:numId w:val="1"/>
-        </w:numPr>
-        <w:jc w:val="both"/>
-      </w:pPr>
-      <w:r>
-        <w:t>Update</w:t>
-      </w:r>
-      <w:r>
-        <w:t xml:space="preserve"> - not need a separate HTML as done from pct 3</w:t>
-      </w:r>
-    </w:p>
-    <w:p>
-      <w:pPr>
-        <w:pStyle w:val="ListParagraph"/>
-        <w:numPr>
-          <w:ilvl w:val="3"/>
-          <w:numId w:val="1"/>
-        </w:numPr>
-        <w:jc w:val="both"/>
-        <w:rPr>
-          <w:color w:val="FF0000"/>
-        </w:rPr>
-      </w:pPr>
-      <w:r>
-        <w:t>List</w:t>
-      </w:r>
-      <w:r>
-        <w:t xml:space="preserve"> – </w:t>
-      </w:r>
-      <w:r>
-        <w:rPr>
-          <w:color w:val="FF0000"/>
-        </w:rPr>
-        <w:t>currencies.html</w:t>
-      </w:r>
-    </w:p>
-    <w:p>
-      <w:pPr>
-        <w:pStyle w:val="ListParagraph"/>
-        <w:numPr>
-          <w:ilvl w:val="2"/>
-          <w:numId w:val="1"/>
-        </w:numPr>
-        <w:jc w:val="both"/>
-      </w:pPr>
-      <w:r>
-        <w:t>Status management</w:t>
-      </w:r>
-    </w:p>
-    <w:p>
-      <w:pPr>
-        <w:pStyle w:val="ListParagraph"/>
-        <w:numPr>
-          <w:ilvl w:val="3"/>
-          <w:numId w:val="1"/>
-        </w:numPr>
-        <w:jc w:val="both"/>
-      </w:pPr>
-      <w:r>
-        <w:t>Create</w:t>
-      </w:r>
-      <w:r>
-        <w:t xml:space="preserve"> – </w:t>
-      </w:r>
-      <w:r>
-        <w:rPr>
-          <w:color w:val="FF0000"/>
-        </w:rPr>
-        <w:t>status-form.html</w:t>
-      </w:r>
-    </w:p>
-    <w:p>
-      <w:pPr>
-        <w:pStyle w:val="ListParagraph"/>
-        <w:numPr>
-          <w:ilvl w:val="3"/>
-          <w:numId w:val="1"/>
-        </w:numPr>
-        <w:jc w:val="both"/>
-      </w:pPr>
-      <w:r>
-        <w:t>Update</w:t>
-      </w:r>
-      <w:r>
-        <w:t xml:space="preserve"> - not need a separate HTML as done from pct 3</w:t>
-      </w:r>
-    </w:p>
-    <w:p>
-      <w:pPr>
-        <w:pStyle w:val="ListParagraph"/>
-        <w:numPr>
-          <w:ilvl w:val="3"/>
-          <w:numId w:val="1"/>
-        </w:numPr>
-        <w:jc w:val="both"/>
-      </w:pPr>
-      <w:r>
-        <w:t>List</w:t>
-      </w:r>
-      <w:r>
-        <w:t xml:space="preserve"> – </w:t>
-      </w:r>
-      <w:r>
-        <w:rPr>
-          <w:color w:val="FF0000"/>
-        </w:rPr>
-        <w:t>statu</w:t>
-      </w:r>
-      <w:r>
-        <w:rPr>
-          <w:color w:val="FF0000"/>
-        </w:rPr>
-        <w:t>s</w:t>
-      </w:r>
-      <w:r>
-        <w:rPr>
-          <w:color w:val="FF0000"/>
-        </w:rPr>
         <w:t>es.html</w:t>
       </w:r>
-    </w:p>
-    <w:p>
-      <w:pPr>
-        <w:pStyle w:val="ListParagraph"/>
-        <w:numPr>
-          <w:ilvl w:val="3"/>
-          <w:numId w:val="1"/>
-        </w:numPr>
-        <w:jc w:val="both"/>
-      </w:pPr>
-      <w:r>
-        <w:t>Available statuses: in progress, issued, checked, approved, rejected, po issued, received.</w:t>
+      <w:r>
+        <w:t xml:space="preserve"> – with options for edit</w:t>
+      </w:r>
+    </w:p>
+    <w:p>
+      <w:pPr>
+        <w:pStyle w:val="ListParagraph"/>
+        <w:numPr>
+          <w:ilvl w:val="3"/>
+          <w:numId w:val="1"/>
+        </w:numPr>
+        <w:jc w:val="both"/>
+      </w:pPr>
+      <w:r>
+        <w:t xml:space="preserve">Available statuses: in progress, issued, checked, approved, rejected, po </w:t>
+      </w:r>
+      <w:r>
+        <w:t>issued, received.</w:t>
       </w:r>
     </w:p>
     <w:p>
@@ -2243,7 +2297,6 @@
           <w:b/>
           <w:bCs/>
         </w:rPr>
-        <w:lastRenderedPageBreak/>
         <w:t xml:space="preserve">Tech &amp; Tools: </w:t>
       </w:r>
     </w:p>
@@ -2260,7 +2313,10 @@
         <w:t>Java Spring Boot/</w:t>
       </w:r>
       <w:r>
-        <w:t xml:space="preserve">Thymeleaf </w:t>
+        <w:t>Thyme leaf</w:t>
+      </w:r>
+      <w:r>
+        <w:t xml:space="preserve"> </w:t>
       </w:r>
       <w:r>
         <w:t xml:space="preserve">(or </w:t>
@@ -2279,7 +2335,13 @@
         <w:jc w:val="both"/>
       </w:pPr>
       <w:r>
-        <w:t>Intellij – Java Spring/Thymeleaf</w:t>
+        <w:t>IntelliJ</w:t>
+      </w:r>
+      <w:r>
+        <w:t xml:space="preserve"> – Java Spring/</w:t>
+      </w:r>
+      <w:r>
+        <w:t>Thyme leaf</w:t>
       </w:r>
     </w:p>
     <w:p>
@@ -2590,6 +2652,7 @@
         <w:jc w:val="both"/>
       </w:pPr>
       <w:r>
+        <w:lastRenderedPageBreak/>
         <w:t>departmentCode</w:t>
       </w:r>
     </w:p>
@@ -2850,7 +2913,6 @@
         <w:jc w:val="both"/>
       </w:pPr>
       <w:r>
-        <w:lastRenderedPageBreak/>
         <w:t>currency</w:t>
       </w:r>
     </w:p>
@@ -3180,6 +3242,7 @@
         <w:jc w:val="both"/>
       </w:pPr>
       <w:r>
+        <w:lastRenderedPageBreak/>
         <w:t>isBudget</w:t>
       </w:r>
     </w:p>

</xml_diff>